<commit_message>
Se agrego campo costo en constancias
</commit_message>
<xml_diff>
--- a/ComiteAgua/Print/ConstanciaNoServicio.docx
+++ b/ComiteAgua/Print/ConstanciaNoServicio.docx
@@ -1593,7 +1593,7 @@
           </mc:Choice>
           <mc:Fallback>
             <w:pict>
-              <v:group w14:anchorId="6D2FA1C6" id="Grupo 48" o:spid="_x0000_s1026" style="position:absolute;margin-left:29.55pt;margin-top:-.8pt;width:72.7pt;height:32.55pt;z-index:-251656192;mso-position-horizontal-relative:page" coordorigin="591,-16" coordsize="1454,651" o:gfxdata="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" o:allowincell="f">
+              <v:group w14:anchorId="05FE1A95" id="Grupo 48" o:spid="_x0000_s1026" style="position:absolute;margin-left:29.55pt;margin-top:-.8pt;width:72.7pt;height:32.55pt;z-index:-251656192;mso-position-horizontal-relative:page" coordorigin="591,-16" coordsize="1454,651" o:gfxdata="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" o:allowincell="f">
                 <v:shape id="Freeform 45" o:spid="_x0000_s1027" style="position:absolute;left:591;top:-16;width:1454;height:651;visibility:visible;mso-wrap-style:square;v-text-anchor:top" coordsize="1454,651" o:gfxdata="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" path="m1426,8r-13,4l1453,13,1450,r-24,8xe" fillcolor="#2a368f" stroked="f">
                   <v:path arrowok="t" o:connecttype="custom" o:connectlocs="1426,8;1413,12;1453,13;1450,0;1426,8" o:connectangles="0,0,0,0,0"/>
                 </v:shape>
@@ -1951,7 +1951,7 @@
           </mc:Choice>
           <mc:Fallback>
             <w:pict>
-              <v:polyline w14:anchorId="0D0CAE80" id="Forma libre 47" o:spid="_x0000_s1026" style="position:absolute;z-index:-251655168;visibility:visible;mso-wrap-style:square;mso-width-percent:0;mso-height-percent:0;mso-wrap-distance-left:9pt;mso-wrap-distance-top:0;mso-wrap-distance-right:9pt;mso-wrap-distance-bottom:0;mso-position-horizontal:absolute;mso-position-horizontal-relative:page;mso-position-vertical:absolute;mso-position-vertical-relative:text;mso-width-percent:0;mso-height-percent:0;mso-width-relative:page;mso-height-relative:page;v-text-anchor:top" points="29.95pt,10.35pt,29.95pt,10.35pt" coordsize="0,0" o:gfxdata="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" o:allowincell="f" filled="f" strokecolor="#2a368f" strokeweight=".1pt">
+              <v:polyline w14:anchorId="44141258" id="Forma libre 47" o:spid="_x0000_s1026" style="position:absolute;z-index:-251655168;visibility:visible;mso-wrap-style:square;mso-width-percent:0;mso-height-percent:0;mso-wrap-distance-left:9pt;mso-wrap-distance-top:0;mso-wrap-distance-right:9pt;mso-wrap-distance-bottom:0;mso-position-horizontal:absolute;mso-position-horizontal-relative:page;mso-position-vertical:absolute;mso-position-vertical-relative:text;mso-width-percent:0;mso-height-percent:0;mso-width-relative:page;mso-height-relative:page;v-text-anchor:top" points="29.95pt,10.35pt,29.95pt,10.35pt" coordsize="0,0" o:gfxdata="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" o:allowincell="f" filled="f" strokecolor="#2a368f" strokeweight=".1pt">
                 <v:path arrowok="t" o:connecttype="custom" o:connectlocs="0,0;0,0" o:connectangles="0,0"/>
                 <w10:wrap anchorx="page"/>
               </v:polyline>
@@ -2052,7 +2052,7 @@
           </mc:Choice>
           <mc:Fallback>
             <w:pict>
-              <v:polyline w14:anchorId="292C106B" id="Forma libre 46" o:spid="_x0000_s1026" style="position:absolute;z-index:-251654144;visibility:visible;mso-wrap-style:square;mso-width-percent:0;mso-height-percent:0;mso-wrap-distance-left:9pt;mso-wrap-distance-top:0;mso-wrap-distance-right:9pt;mso-wrap-distance-bottom:0;mso-position-horizontal:absolute;mso-position-horizontal-relative:page;mso-position-vertical:absolute;mso-position-vertical-relative:text;mso-width-percent:0;mso-height-percent:0;mso-width-relative:page;mso-height-relative:page;v-text-anchor:top" points="23.45pt,13.05pt,23.45pt,13.05pt" coordsize="0,0" o:gfxdata="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" o:allowincell="f" filled="f" strokecolor="#2a368f" strokeweight=".1pt">
+              <v:polyline w14:anchorId="61D47527" id="Forma libre 46" o:spid="_x0000_s1026" style="position:absolute;z-index:-251654144;visibility:visible;mso-wrap-style:square;mso-width-percent:0;mso-height-percent:0;mso-wrap-distance-left:9pt;mso-wrap-distance-top:0;mso-wrap-distance-right:9pt;mso-wrap-distance-bottom:0;mso-position-horizontal:absolute;mso-position-horizontal-relative:page;mso-position-vertical:absolute;mso-position-vertical-relative:text;mso-width-percent:0;mso-height-percent:0;mso-width-relative:page;mso-height-relative:page;v-text-anchor:top" points="23.45pt,13.05pt,23.45pt,13.05pt" coordsize="0,0" o:gfxdata="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" o:allowincell="f" filled="f" strokecolor="#2a368f" strokeweight=".1pt">
                 <v:path arrowok="t" o:connecttype="custom" o:connectlocs="0,0;0,0" o:connectangles="0,0"/>
                 <w10:wrap anchorx="page"/>
               </v:polyline>
@@ -2153,7 +2153,7 @@
           </mc:Choice>
           <mc:Fallback>
             <w:pict>
-              <v:polyline w14:anchorId="3955A8F6" id="Forma libre 45" o:spid="_x0000_s1026" style="position:absolute;z-index:-251653120;visibility:visible;mso-wrap-style:square;mso-width-percent:0;mso-height-percent:0;mso-wrap-distance-left:9pt;mso-wrap-distance-top:0;mso-wrap-distance-right:9pt;mso-wrap-distance-bottom:0;mso-position-horizontal:absolute;mso-position-horizontal-relative:page;mso-position-vertical:absolute;mso-position-vertical-relative:text;mso-width-percent:0;mso-height-percent:0;mso-width-relative:page;mso-height-relative:page;v-text-anchor:top" points="23.45pt,15.5pt,23.45pt,15.5pt" coordsize="0,0" o:gfxdata="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" o:allowincell="f" filled="f" strokecolor="#2a368f" strokeweight=".1pt">
+              <v:polyline w14:anchorId="70544C98" id="Forma libre 45" o:spid="_x0000_s1026" style="position:absolute;z-index:-251653120;visibility:visible;mso-wrap-style:square;mso-width-percent:0;mso-height-percent:0;mso-wrap-distance-left:9pt;mso-wrap-distance-top:0;mso-wrap-distance-right:9pt;mso-wrap-distance-bottom:0;mso-position-horizontal:absolute;mso-position-horizontal-relative:page;mso-position-vertical:absolute;mso-position-vertical-relative:text;mso-width-percent:0;mso-height-percent:0;mso-width-relative:page;mso-height-relative:page;v-text-anchor:top" points="23.45pt,15.5pt,23.45pt,15.5pt" coordsize="0,0" o:gfxdata="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" o:allowincell="f" filled="f" strokecolor="#2a368f" strokeweight=".1pt">
                 <v:path arrowok="t" o:connecttype="custom" o:connectlocs="0,0;0,0" o:connectangles="0,0"/>
                 <w10:wrap anchorx="page"/>
               </v:polyline>
@@ -15772,7 +15772,7 @@
           </mc:Choice>
           <mc:Fallback>
             <w:pict>
-              <v:group w14:anchorId="2AE3BC2C" id="Grupo 1" o:spid="_x0000_s1026" style="position:absolute;margin-left:7.45pt;margin-top:667.85pt;width:555.1pt;height:97.25pt;z-index:-251657216;mso-position-horizontal-relative:page;mso-position-vertical-relative:page" coordorigin="149,13357" coordsize="11102,1945" o:gfxdata="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" o:allowincell="f">
+              <v:group w14:anchorId="02679ADC" id="Grupo 1" o:spid="_x0000_s1026" style="position:absolute;margin-left:7.45pt;margin-top:667.85pt;width:555.1pt;height:97.25pt;z-index:-251657216;mso-position-horizontal-relative:page;mso-position-vertical-relative:page" coordorigin="149,13357" coordsize="11102,1945" o:gfxdata="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" o:allowincell="f">
                 <v:shape id="Freeform 3" o:spid="_x0000_s1027" style="position:absolute;left:160;top:13367;width:11064;height:1738;visibility:visible;mso-wrap-style:square;v-text-anchor:top" coordsize="11064,1738" o:gfxdata="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" path="m,515r1,816l137,1395r124,58l374,1504r105,46l577,1590r94,34l761,1654r90,24l942,1698r94,16l1135,1725r105,8l1354,1737r125,1l1617,1736r152,-5l1937,1724r186,-10l2330,1703r229,-13l2761,1693r184,3l3114,1697r155,-2l3415,1690r139,-9l3688,1668r134,-19l3956,1625r139,-32l4242,1554r156,-46l4567,1452r185,-65l4956,1312r225,-86l5431,1128r276,-110l6013,895,6353,758r345,-98l7010,571r283,-78l7550,426r235,-57l8002,323r201,-35l8393,263r183,-15l8753,245r177,7l9110,270r185,29l9490,339r209,50l9924,451r246,73l10439,607r297,95l11063,808,10737,657,10440,522,10168,403,9917,300,9682,211,9458,139,9241,81,9027,39,8810,12,8585,,8350,2,8098,20,7826,52,7528,99r-327,61l6839,236r-401,91l5994,431,5501,550,4956,682r-28,8l4903,696r-26,6l4851,709r-30,6l4788,721r-38,8l4705,737r-53,8l4590,756r-73,11l4432,780r-98,15l4222,813r-129,19l3947,854r-165,25l3597,906r-206,31l3162,971r-335,27l2525,1022r-272,21l2009,1059r-218,13l1596,1079r-173,3l1268,1080r-139,-8l1004,1058,891,1037,787,1010,690,977,597,935,506,886,415,830,321,764,222,691,116,608,,515xe" fillcolor="#0053a4" stroked="f">
                   <v:path arrowok="t" o:connecttype="custom" o:connectlocs="1,1331;261,1453;479,1550;671,1624;851,1678;1036,1714;1240,1733;1479,1738;1769,1731;2123,1714;2559,1690;2945,1696;3269,1695;3554,1681;3822,1649;4095,1593;4398,1508;4752,1387;5181,1226;5707,1018;6353,758;7010,571;7550,426;8002,323;8393,263;8753,245;9110,270;9490,339;9924,451;10439,607;11063,808;10440,522;9917,300;9458,139;9027,39;8585,0;8098,20;7528,99;6839,236;5994,431;4956,682;4903,696;4851,709;4788,721;4705,737;4590,756;4432,780;4222,813;3947,854;3597,906;3162,971;2525,1022;2009,1059;1596,1079;1268,1080;1004,1058;787,1010;597,935;415,830;222,691;0,515" o:connectangles="0,0,0,0,0,0,0,0,0,0,0,0,0,0,0,0,0,0,0,0,0,0,0,0,0,0,0,0,0,0,0,0,0,0,0,0,0,0,0,0,0,0,0,0,0,0,0,0,0,0,0,0,0,0,0,0,0,0,0,0,0"/>
                 </v:shape>
@@ -15991,28 +15991,6 @@
           </w:p>
           <w:p>
             <w:pPr>
-              <w:jc w:val="both"/>
-              <w:rPr>
-                <w:rFonts w:ascii="Arial" w:hAnsi="Arial" w:cs="Arial"/>
-                <w:b/>
-                <w:sz w:val="28"/>
-                <w:szCs w:val="24"/>
-              </w:rPr>
-            </w:pPr>
-          </w:p>
-          <w:p>
-            <w:pPr>
-              <w:jc w:val="both"/>
-              <w:rPr>
-                <w:rFonts w:ascii="Arial" w:hAnsi="Arial" w:cs="Arial"/>
-                <w:sz w:val="28"/>
-                <w:szCs w:val="24"/>
-              </w:rPr>
-            </w:pPr>
-          </w:p>
-          <w:p>
-            <w:pPr>
-              <w:jc w:val="center"/>
               <w:rPr>
                 <w:rFonts w:ascii="Arial" w:hAnsi="Arial" w:cs="Arial"/>
                 <w:b/>
@@ -16020,15 +15998,6 @@
                 <w:szCs w:val="28"/>
               </w:rPr>
             </w:pPr>
-            <w:r>
-              <w:rPr>
-                <w:rFonts w:ascii="Arial" w:hAnsi="Arial" w:cs="Arial"/>
-                <w:b/>
-                <w:sz w:val="28"/>
-                <w:szCs w:val="28"/>
-              </w:rPr>
-              <w:t>HACE CONSTAR</w:t>
-            </w:r>
           </w:p>
           <w:p>
             <w:pPr>
@@ -16056,31 +16025,7 @@
                 <w:sz w:val="28"/>
                 <w:szCs w:val="28"/>
               </w:rPr>
-              <w:t>Que en el Padrón General de este Organism</w:t>
-            </w:r>
-            <w:r>
-              <w:rPr>
-                <w:rFonts w:ascii="Arial" w:hAnsi="Arial" w:cs="Arial"/>
-                <w:sz w:val="28"/>
-                <w:szCs w:val="28"/>
-              </w:rPr>
-              <w:t xml:space="preserve">o, está en trámite su servicio de instalación de suministro de agua potable, </w:t>
-            </w:r>
-            <w:r>
-              <w:rPr>
-                <w:rFonts w:ascii="Arial" w:hAnsi="Arial" w:cs="Arial"/>
-                <w:sz w:val="28"/>
-                <w:szCs w:val="28"/>
-              </w:rPr>
-              <w:t>de</w:t>
-            </w:r>
-            <w:r>
-              <w:rPr>
-                <w:rFonts w:ascii="Arial" w:hAnsi="Arial" w:cs="Arial"/>
-                <w:sz w:val="28"/>
-                <w:szCs w:val="28"/>
-              </w:rPr>
-              <w:t>l</w:t>
+              <w:t>Por medio de la presente se hace constar</w:t>
             </w:r>
             <w:r>
               <w:rPr>
@@ -16096,7 +16041,7 @@
                 <w:sz w:val="28"/>
                 <w:szCs w:val="28"/>
               </w:rPr>
-              <w:t xml:space="preserve">predio ubicado en la </w:t>
+              <w:t>q</w:t>
             </w:r>
             <w:r>
               <w:rPr>
@@ -16104,26 +16049,7 @@
                 <w:sz w:val="28"/>
                 <w:szCs w:val="28"/>
               </w:rPr>
-              <w:t>{Direccion</w:t>
-            </w:r>
-            <w:bookmarkStart w:id="0" w:name="_GoBack"/>
-            <w:bookmarkEnd w:id="0"/>
-            <w:r>
-              <w:rPr>
-                <w:rFonts w:ascii="Arial" w:hAnsi="Arial" w:cs="Arial"/>
-                <w:sz w:val="28"/>
-                <w:szCs w:val="28"/>
-              </w:rPr>
-              <w:t>}</w:t>
-            </w:r>
-            <w:r>
-              <w:rPr>
-                <w:rFonts w:ascii="Arial" w:hAnsi="Arial" w:cs="Arial"/>
-                <w:b/>
-                <w:sz w:val="28"/>
-                <w:szCs w:val="28"/>
-              </w:rPr>
-              <w:t xml:space="preserve">, </w:t>
+              <w:t>ue el</w:t>
             </w:r>
             <w:r>
               <w:rPr>
@@ -16131,23 +16057,7 @@
                 <w:sz w:val="28"/>
                 <w:szCs w:val="28"/>
               </w:rPr>
-              <w:t xml:space="preserve">cuyo propietario y/o </w:t>
-            </w:r>
-            <w:r>
-              <w:rPr>
-                <w:rFonts w:ascii="Arial" w:hAnsi="Arial" w:cs="Arial"/>
-                <w:sz w:val="28"/>
-                <w:szCs w:val="28"/>
-              </w:rPr>
-              <w:t>usuario</w:t>
-            </w:r>
-            <w:r>
-              <w:rPr>
-                <w:rFonts w:ascii="Arial" w:hAnsi="Arial" w:cs="Arial"/>
-                <w:sz w:val="28"/>
-                <w:szCs w:val="28"/>
-              </w:rPr>
-              <w:t xml:space="preserve"> es el  </w:t>
+              <w:t xml:space="preserve"> </w:t>
             </w:r>
             <w:r>
               <w:rPr>
@@ -16170,11 +16080,79 @@
             <w:r>
               <w:rPr>
                 <w:rFonts w:ascii="Arial" w:hAnsi="Arial" w:cs="Arial"/>
+                <w:sz w:val="28"/>
+                <w:szCs w:val="28"/>
+              </w:rPr>
+              <w:t>,</w:t>
+            </w:r>
+            <w:r>
+              <w:rPr>
+                <w:rFonts w:ascii="Arial" w:hAnsi="Arial" w:cs="Arial"/>
                 <w:b/>
                 <w:sz w:val="28"/>
                 <w:szCs w:val="28"/>
               </w:rPr>
-              <w:t>.</w:t>
+              <w:t xml:space="preserve"> </w:t>
+            </w:r>
+            <w:r>
+              <w:rPr>
+                <w:rFonts w:ascii="Arial" w:hAnsi="Arial" w:cs="Arial"/>
+                <w:sz w:val="28"/>
+                <w:szCs w:val="28"/>
+              </w:rPr>
+              <w:t>con dirección en</w:t>
+            </w:r>
+            <w:r>
+              <w:rPr>
+                <w:rFonts w:ascii="Arial" w:hAnsi="Arial" w:cs="Arial"/>
+                <w:b/>
+                <w:sz w:val="28"/>
+                <w:szCs w:val="28"/>
+              </w:rPr>
+              <w:t xml:space="preserve"> </w:t>
+            </w:r>
+            <w:r>
+              <w:rPr>
+                <w:rFonts w:ascii="Arial" w:hAnsi="Arial" w:cs="Arial"/>
+                <w:sz w:val="28"/>
+                <w:szCs w:val="28"/>
+              </w:rPr>
+              <w:t>{</w:t>
+            </w:r>
+            <w:proofErr w:type="spellStart"/>
+            <w:r>
+              <w:rPr>
+                <w:rFonts w:ascii="Arial" w:hAnsi="Arial" w:cs="Arial"/>
+                <w:b/>
+                <w:sz w:val="28"/>
+                <w:szCs w:val="28"/>
+              </w:rPr>
+              <w:t>Direccion</w:t>
+            </w:r>
+            <w:proofErr w:type="spellEnd"/>
+            <w:r>
+              <w:rPr>
+                <w:rFonts w:ascii="Arial" w:hAnsi="Arial" w:cs="Arial"/>
+                <w:sz w:val="28"/>
+                <w:szCs w:val="28"/>
+              </w:rPr>
+              <w:t>}</w:t>
+            </w:r>
+            <w:r>
+              <w:rPr>
+                <w:rFonts w:ascii="Arial" w:hAnsi="Arial" w:cs="Arial"/>
+                <w:sz w:val="28"/>
+                <w:szCs w:val="28"/>
+              </w:rPr>
+              <w:t xml:space="preserve">, </w:t>
+            </w:r>
+            <w:r>
+              <w:rPr>
+                <w:rFonts w:ascii="Arial" w:hAnsi="Arial" w:cs="Arial"/>
+                <w:sz w:val="28"/>
+                <w:szCs w:val="28"/>
+              </w:rPr>
+              <w:t>no cuenta con los servicios de agua potable, por lo tanto, no presenta adeudo con este Organismo.</w:t>
             </w:r>
           </w:p>
           <w:p>
@@ -16220,7 +16198,7 @@
                 <w:sz w:val="28"/>
                 <w:szCs w:val="28"/>
               </w:rPr>
-              <w:t xml:space="preserve"> DE AGUA MUNICIPALIZADA</w:t>
+              <w:t xml:space="preserve"> DE AGUA</w:t>
             </w:r>
             <w:r>
               <w:rPr>
@@ -16228,7 +16206,7 @@
                 <w:sz w:val="28"/>
                 <w:szCs w:val="28"/>
               </w:rPr>
-              <w:t xml:space="preserve"> a petición del interesado para fines</w:t>
+              <w:t xml:space="preserve"> a petición del interesado </w:t>
             </w:r>
             <w:r>
               <w:rPr>
@@ -16236,7 +16214,57 @@
                 <w:sz w:val="28"/>
                 <w:szCs w:val="28"/>
               </w:rPr>
-              <w:t xml:space="preserve"> legales que haya lugar a los </w:t>
+              <w:t>a</w:t>
+            </w:r>
+            <w:r>
+              <w:rPr>
+                <w:rFonts w:ascii="Arial" w:hAnsi="Arial" w:cs="Arial"/>
+                <w:sz w:val="28"/>
+                <w:szCs w:val="28"/>
+              </w:rPr>
+              <w:t xml:space="preserve"> fines</w:t>
+            </w:r>
+            <w:r>
+              <w:rPr>
+                <w:rFonts w:ascii="Arial" w:hAnsi="Arial" w:cs="Arial"/>
+                <w:sz w:val="28"/>
+                <w:szCs w:val="28"/>
+              </w:rPr>
+              <w:t xml:space="preserve"> legales</w:t>
+            </w:r>
+            <w:r>
+              <w:rPr>
+                <w:rFonts w:ascii="Arial" w:hAnsi="Arial" w:cs="Arial"/>
+                <w:sz w:val="28"/>
+                <w:szCs w:val="28"/>
+              </w:rPr>
+              <w:t xml:space="preserve"> o administrativos</w:t>
+            </w:r>
+            <w:r>
+              <w:rPr>
+                <w:rFonts w:ascii="Arial" w:hAnsi="Arial" w:cs="Arial"/>
+                <w:sz w:val="28"/>
+                <w:szCs w:val="28"/>
+              </w:rPr>
+              <w:t xml:space="preserve"> que haya lugar</w:t>
+            </w:r>
+            <w:r>
+              <w:rPr>
+                <w:rFonts w:ascii="Arial" w:hAnsi="Arial" w:cs="Arial"/>
+                <w:sz w:val="28"/>
+                <w:szCs w:val="28"/>
+              </w:rPr>
+              <w:t>,</w:t>
+            </w:r>
+            <w:bookmarkStart w:id="0" w:name="_GoBack"/>
+            <w:bookmarkEnd w:id="0"/>
+            <w:r>
+              <w:rPr>
+                <w:rFonts w:ascii="Arial" w:hAnsi="Arial" w:cs="Arial"/>
+                <w:sz w:val="28"/>
+                <w:szCs w:val="28"/>
+              </w:rPr>
+              <w:t xml:space="preserve"> a los </w:t>
             </w:r>
             <w:r>
               <w:rPr>

</xml_diff>